<commit_message>
24-01 thread and exception; need to complete both
</commit_message>
<xml_diff>
--- a/Experiment 9 - Multithreading.docx
+++ b/Experiment 9 - Multithreading.docx
@@ -26,6 +26,287 @@
     </w:p>
     <w:p>
       <w:pPr>
+        <w:pStyle w:val="NoSpacing"/>
+      </w:pPr>
+      <w:r>
+        <w:t xml:space="preserve">package </w:t>
+      </w:r>
+      <w:proofErr w:type="spellStart"/>
+      <w:r>
+        <w:t>MultiThreading</w:t>
+      </w:r>
+      <w:proofErr w:type="spellEnd"/>
+      <w:r>
+        <w:t>;</w:t>
+      </w:r>
+    </w:p>
+    <w:p>
+      <w:pPr>
+        <w:pStyle w:val="NoSpacing"/>
+      </w:pPr>
+    </w:p>
+    <w:p>
+      <w:pPr>
+        <w:pStyle w:val="NoSpacing"/>
+      </w:pPr>
+      <w:r>
+        <w:t xml:space="preserve">public class </w:t>
+      </w:r>
+      <w:proofErr w:type="spellStart"/>
+      <w:r>
+        <w:t>ThreadRunnable</w:t>
+      </w:r>
+      <w:proofErr w:type="spellEnd"/>
+      <w:r>
+        <w:t xml:space="preserve"> implements Runnable{</w:t>
+      </w:r>
+    </w:p>
+    <w:p>
+      <w:pPr>
+        <w:pStyle w:val="NoSpacing"/>
+      </w:pPr>
+      <w:r>
+        <w:t xml:space="preserve">    </w:t>
+      </w:r>
+    </w:p>
+    <w:p>
+      <w:pPr>
+        <w:pStyle w:val="NoSpacing"/>
+      </w:pPr>
+      <w:r>
+        <w:t xml:space="preserve">    @Override</w:t>
+      </w:r>
+    </w:p>
+    <w:p>
+      <w:pPr>
+        <w:pStyle w:val="NoSpacing"/>
+      </w:pPr>
+      <w:r>
+        <w:t xml:space="preserve">    public void run() {</w:t>
+      </w:r>
+    </w:p>
+    <w:p>
+      <w:pPr>
+        <w:pStyle w:val="NoSpacing"/>
+      </w:pPr>
+      <w:r>
+        <w:t xml:space="preserve">        for (int </w:t>
+      </w:r>
+      <w:proofErr w:type="spellStart"/>
+      <w:r>
+        <w:t>i</w:t>
+      </w:r>
+      <w:proofErr w:type="spellEnd"/>
+      <w:r>
+        <w:t xml:space="preserve"> = 0; </w:t>
+      </w:r>
+      <w:proofErr w:type="spellStart"/>
+      <w:r>
+        <w:t>i</w:t>
+      </w:r>
+      <w:proofErr w:type="spellEnd"/>
+      <w:r>
+        <w:t xml:space="preserve"> &lt; 10; </w:t>
+      </w:r>
+      <w:proofErr w:type="spellStart"/>
+      <w:r>
+        <w:t>i</w:t>
+      </w:r>
+      <w:proofErr w:type="spellEnd"/>
+      <w:r>
+        <w:t>++) {</w:t>
+      </w:r>
+    </w:p>
+    <w:p>
+      <w:pPr>
+        <w:pStyle w:val="NoSpacing"/>
+      </w:pPr>
+      <w:r>
+        <w:t xml:space="preserve">            </w:t>
+      </w:r>
+      <w:proofErr w:type="spellStart"/>
+      <w:r>
+        <w:t>System.out.println</w:t>
+      </w:r>
+      <w:proofErr w:type="spellEnd"/>
+      <w:r>
+        <w:t xml:space="preserve">("Inside thread </w:t>
+      </w:r>
+      <w:proofErr w:type="spellStart"/>
+      <w:r>
+        <w:t>i</w:t>
+      </w:r>
+      <w:proofErr w:type="spellEnd"/>
+      <w:r>
+        <w:t>="+</w:t>
+      </w:r>
+      <w:proofErr w:type="spellStart"/>
+      <w:r>
+        <w:t>i</w:t>
+      </w:r>
+      <w:proofErr w:type="spellEnd"/>
+      <w:r>
+        <w:t>);</w:t>
+      </w:r>
+    </w:p>
+    <w:p>
+      <w:pPr>
+        <w:pStyle w:val="NoSpacing"/>
+      </w:pPr>
+      <w:r>
+        <w:t xml:space="preserve">        }</w:t>
+      </w:r>
+    </w:p>
+    <w:p>
+      <w:pPr>
+        <w:pStyle w:val="NoSpacing"/>
+      </w:pPr>
+      <w:r>
+        <w:t xml:space="preserve">    }</w:t>
+      </w:r>
+    </w:p>
+    <w:p>
+      <w:pPr>
+        <w:pStyle w:val="NoSpacing"/>
+      </w:pPr>
+    </w:p>
+    <w:p>
+      <w:pPr>
+        <w:pStyle w:val="NoSpacing"/>
+      </w:pPr>
+      <w:r>
+        <w:t xml:space="preserve">    public static void main(String[] </w:t>
+      </w:r>
+      <w:proofErr w:type="spellStart"/>
+      <w:r>
+        <w:t>args</w:t>
+      </w:r>
+      <w:proofErr w:type="spellEnd"/>
+      <w:r>
+        <w:t>) {</w:t>
+      </w:r>
+    </w:p>
+    <w:p>
+      <w:pPr>
+        <w:pStyle w:val="NoSpacing"/>
+      </w:pPr>
+      <w:r>
+        <w:t xml:space="preserve">        </w:t>
+      </w:r>
+    </w:p>
+    <w:p>
+      <w:pPr>
+        <w:pStyle w:val="NoSpacing"/>
+      </w:pPr>
+      <w:r>
+        <w:t xml:space="preserve">        Thread </w:t>
+      </w:r>
+      <w:proofErr w:type="spellStart"/>
+      <w:r>
+        <w:t>th</w:t>
+      </w:r>
+      <w:proofErr w:type="spellEnd"/>
+      <w:r>
+        <w:t xml:space="preserve"> = new Thread(new </w:t>
+      </w:r>
+      <w:proofErr w:type="spellStart"/>
+      <w:r>
+        <w:t>ThreadRunnable</w:t>
+      </w:r>
+      <w:proofErr w:type="spellEnd"/>
+      <w:r>
+        <w:t>());</w:t>
+      </w:r>
+    </w:p>
+    <w:p>
+      <w:pPr>
+        <w:pStyle w:val="NoSpacing"/>
+      </w:pPr>
+      <w:r>
+        <w:t xml:space="preserve">        </w:t>
+      </w:r>
+      <w:proofErr w:type="spellStart"/>
+      <w:r>
+        <w:t>th.start</w:t>
+      </w:r>
+      <w:proofErr w:type="spellEnd"/>
+      <w:r>
+        <w:t>();</w:t>
+      </w:r>
+    </w:p>
+    <w:p>
+      <w:pPr>
+        <w:pStyle w:val="NoSpacing"/>
+      </w:pPr>
+    </w:p>
+    <w:p>
+      <w:pPr>
+        <w:pStyle w:val="NoSpacing"/>
+      </w:pPr>
+      <w:r>
+        <w:t xml:space="preserve">    }</w:t>
+      </w:r>
+    </w:p>
+    <w:p>
+      <w:pPr>
+        <w:pStyle w:val="NoSpacing"/>
+      </w:pPr>
+      <w:r>
+        <w:t xml:space="preserve">    </w:t>
+      </w:r>
+    </w:p>
+    <w:p>
+      <w:pPr>
+        <w:pStyle w:val="NoSpacing"/>
+      </w:pPr>
+      <w:r>
+        <w:t>}</w:t>
+      </w:r>
+    </w:p>
+    <w:p>
+      <w:pPr>
+        <w:pStyle w:val="NoSpacing"/>
+      </w:pPr>
+      <w:r>
+        <w:drawing>
+          <wp:inline distT="0" distB="0" distL="0" distR="0" wp14:anchorId="0AE62247" wp14:editId="3BD087DB">
+            <wp:extent cx="2314898" cy="2429214"/>
+            <wp:effectExtent l="0" t="0" r="9525" b="9525"/>
+            <wp:docPr id="1" name="Picture 1"/>
+            <wp:cNvGraphicFramePr>
+              <a:graphicFrameLocks xmlns:a="http://schemas.openxmlformats.org/drawingml/2006/main" noChangeAspect="1"/>
+            </wp:cNvGraphicFramePr>
+            <a:graphic xmlns:a="http://schemas.openxmlformats.org/drawingml/2006/main">
+              <a:graphicData uri="http://schemas.openxmlformats.org/drawingml/2006/picture">
+                <pic:pic xmlns:pic="http://schemas.openxmlformats.org/drawingml/2006/picture">
+                  <pic:nvPicPr>
+                    <pic:cNvPr id="1" name=""/>
+                    <pic:cNvPicPr/>
+                  </pic:nvPicPr>
+                  <pic:blipFill>
+                    <a:blip r:embed="rId5"/>
+                    <a:stretch>
+                      <a:fillRect/>
+                    </a:stretch>
+                  </pic:blipFill>
+                  <pic:spPr>
+                    <a:xfrm>
+                      <a:off x="0" y="0"/>
+                      <a:ext cx="2314898" cy="2429214"/>
+                    </a:xfrm>
+                    <a:prstGeom prst="rect">
+                      <a:avLst/>
+                    </a:prstGeom>
+                  </pic:spPr>
+                </pic:pic>
+              </a:graphicData>
+            </a:graphic>
+          </wp:inline>
+        </w:drawing>
+      </w:r>
+    </w:p>
+    <w:p>
+      <w:pPr>
         <w:pStyle w:val="ListParagraph"/>
         <w:numPr>
           <w:ilvl w:val="0"/>
@@ -39,13 +320,235 @@
     <w:p>
       <w:pPr>
         <w:pStyle w:val="ListParagraph"/>
-        <w:numPr>
-          <w:ilvl w:val="0"/>
-          <w:numId w:val="1"/>
-        </w:numPr>
-      </w:pPr>
-      <w:r>
-        <w:t>Write a java program to print even and odd numbers in different threads.</w:t>
+      </w:pPr>
+    </w:p>
+    <w:p>
+      <w:pPr>
+        <w:pStyle w:val="NoSpacing"/>
+      </w:pPr>
+      <w:r>
+        <w:t xml:space="preserve">package </w:t>
+      </w:r>
+      <w:proofErr w:type="spellStart"/>
+      <w:r>
+        <w:t>MultiThreading</w:t>
+      </w:r>
+      <w:proofErr w:type="spellEnd"/>
+      <w:r>
+        <w:t>;</w:t>
+      </w:r>
+    </w:p>
+    <w:p>
+      <w:pPr>
+        <w:pStyle w:val="NoSpacing"/>
+      </w:pPr>
+    </w:p>
+    <w:p>
+      <w:pPr>
+        <w:pStyle w:val="NoSpacing"/>
+      </w:pPr>
+      <w:r>
+        <w:t xml:space="preserve">public class </w:t>
+      </w:r>
+      <w:proofErr w:type="spellStart"/>
+      <w:r>
+        <w:t>ThreadExtendend</w:t>
+      </w:r>
+      <w:proofErr w:type="spellEnd"/>
+      <w:r>
+        <w:t xml:space="preserve"> extends Thread {</w:t>
+      </w:r>
+    </w:p>
+    <w:p>
+      <w:pPr>
+        <w:pStyle w:val="NoSpacing"/>
+      </w:pPr>
+    </w:p>
+    <w:p>
+      <w:pPr>
+        <w:pStyle w:val="NoSpacing"/>
+      </w:pPr>
+      <w:r>
+        <w:t xml:space="preserve">    public void run(){</w:t>
+      </w:r>
+    </w:p>
+    <w:p>
+      <w:pPr>
+        <w:pStyle w:val="NoSpacing"/>
+      </w:pPr>
+      <w:r>
+        <w:t xml:space="preserve">        for (int </w:t>
+      </w:r>
+      <w:proofErr w:type="spellStart"/>
+      <w:r>
+        <w:t>i</w:t>
+      </w:r>
+      <w:proofErr w:type="spellEnd"/>
+      <w:r>
+        <w:t xml:space="preserve"> = 0; </w:t>
+      </w:r>
+      <w:proofErr w:type="spellStart"/>
+      <w:r>
+        <w:t>i</w:t>
+      </w:r>
+      <w:proofErr w:type="spellEnd"/>
+      <w:r>
+        <w:t xml:space="preserve"> &lt; 10; </w:t>
+      </w:r>
+      <w:proofErr w:type="spellStart"/>
+      <w:r>
+        <w:t>i</w:t>
+      </w:r>
+      <w:proofErr w:type="spellEnd"/>
+      <w:r>
+        <w:t>++) {</w:t>
+      </w:r>
+    </w:p>
+    <w:p>
+      <w:pPr>
+        <w:pStyle w:val="NoSpacing"/>
+      </w:pPr>
+      <w:r>
+        <w:t xml:space="preserve">            </w:t>
+      </w:r>
+      <w:proofErr w:type="spellStart"/>
+      <w:r>
+        <w:t>System.out.println</w:t>
+      </w:r>
+      <w:proofErr w:type="spellEnd"/>
+      <w:r>
+        <w:t xml:space="preserve">("Inside thread </w:t>
+      </w:r>
+      <w:proofErr w:type="spellStart"/>
+      <w:r>
+        <w:t>i</w:t>
+      </w:r>
+      <w:proofErr w:type="spellEnd"/>
+      <w:r>
+        <w:t>="+</w:t>
+      </w:r>
+      <w:proofErr w:type="spellStart"/>
+      <w:r>
+        <w:t>i</w:t>
+      </w:r>
+      <w:proofErr w:type="spellEnd"/>
+      <w:r>
+        <w:t>);</w:t>
+      </w:r>
+    </w:p>
+    <w:p>
+      <w:pPr>
+        <w:pStyle w:val="NoSpacing"/>
+      </w:pPr>
+      <w:r>
+        <w:t xml:space="preserve">        }</w:t>
+      </w:r>
+    </w:p>
+    <w:p>
+      <w:pPr>
+        <w:pStyle w:val="NoSpacing"/>
+      </w:pPr>
+      <w:r>
+        <w:t xml:space="preserve">    }</w:t>
+      </w:r>
+    </w:p>
+    <w:p>
+      <w:pPr>
+        <w:pStyle w:val="NoSpacing"/>
+      </w:pPr>
+    </w:p>
+    <w:p>
+      <w:pPr>
+        <w:pStyle w:val="NoSpacing"/>
+      </w:pPr>
+      <w:r>
+        <w:lastRenderedPageBreak/>
+        <w:t xml:space="preserve">    public static void main(String[] </w:t>
+      </w:r>
+      <w:proofErr w:type="spellStart"/>
+      <w:r>
+        <w:t>args</w:t>
+      </w:r>
+      <w:proofErr w:type="spellEnd"/>
+      <w:r>
+        <w:t>) {</w:t>
+      </w:r>
+    </w:p>
+    <w:p>
+      <w:pPr>
+        <w:pStyle w:val="NoSpacing"/>
+      </w:pPr>
+      <w:r>
+        <w:t xml:space="preserve">        new </w:t>
+      </w:r>
+      <w:proofErr w:type="spellStart"/>
+      <w:r>
+        <w:t>ThreadExtendend</w:t>
+      </w:r>
+      <w:proofErr w:type="spellEnd"/>
+      <w:r>
+        <w:t>().start();</w:t>
+      </w:r>
+    </w:p>
+    <w:p>
+      <w:pPr>
+        <w:pStyle w:val="NoSpacing"/>
+      </w:pPr>
+      <w:r>
+        <w:t xml:space="preserve">    }</w:t>
+      </w:r>
+    </w:p>
+    <w:p>
+      <w:pPr>
+        <w:pStyle w:val="NoSpacing"/>
+      </w:pPr>
+      <w:r>
+        <w:t>}</w:t>
+      </w:r>
+    </w:p>
+    <w:p>
+      <w:pPr>
+        <w:pStyle w:val="ListParagraph"/>
+      </w:pPr>
+      <w:r>
+        <w:rPr>
+          <w:noProof/>
+        </w:rPr>
+        <w:drawing>
+          <wp:inline distT="0" distB="0" distL="0" distR="0" wp14:anchorId="783F9FEE" wp14:editId="359E0494">
+            <wp:extent cx="2314286" cy="2428571"/>
+            <wp:effectExtent l="0" t="0" r="0" b="0"/>
+            <wp:docPr id="2" name="Picture 2"/>
+            <wp:cNvGraphicFramePr>
+              <a:graphicFrameLocks xmlns:a="http://schemas.openxmlformats.org/drawingml/2006/main" noChangeAspect="1"/>
+            </wp:cNvGraphicFramePr>
+            <a:graphic xmlns:a="http://schemas.openxmlformats.org/drawingml/2006/main">
+              <a:graphicData uri="http://schemas.openxmlformats.org/drawingml/2006/picture">
+                <pic:pic xmlns:pic="http://schemas.openxmlformats.org/drawingml/2006/picture">
+                  <pic:nvPicPr>
+                    <pic:cNvPr id="1" name=""/>
+                    <pic:cNvPicPr/>
+                  </pic:nvPicPr>
+                  <pic:blipFill>
+                    <a:blip r:embed="rId6"/>
+                    <a:stretch>
+                      <a:fillRect/>
+                    </a:stretch>
+                  </pic:blipFill>
+                  <pic:spPr>
+                    <a:xfrm>
+                      <a:off x="0" y="0"/>
+                      <a:ext cx="2314286" cy="2428571"/>
+                    </a:xfrm>
+                    <a:prstGeom prst="rect">
+                      <a:avLst/>
+                    </a:prstGeom>
+                  </pic:spPr>
+                </pic:pic>
+              </a:graphicData>
+            </a:graphic>
+          </wp:inline>
+        </w:drawing>
       </w:r>
     </w:p>
     <w:p>
@@ -57,13 +560,386 @@
         </w:numPr>
       </w:pPr>
       <w:r>
-        <w:t>Write a java program t</w:t>
+        <w:t>Write a java program to print even and odd numbers in different threads.</w:t>
+      </w:r>
+    </w:p>
+    <w:p>
+      <w:pPr>
+        <w:pStyle w:val="NoSpacing"/>
+      </w:pPr>
+      <w:r>
+        <w:t xml:space="preserve">package </w:t>
+      </w:r>
+      <w:proofErr w:type="spellStart"/>
+      <w:r>
+        <w:t>MultiThreading</w:t>
+      </w:r>
+      <w:proofErr w:type="spellEnd"/>
+      <w:r>
+        <w:t>;</w:t>
+      </w:r>
+    </w:p>
+    <w:p>
+      <w:pPr>
+        <w:pStyle w:val="NoSpacing"/>
+      </w:pPr>
+    </w:p>
+    <w:p>
+      <w:pPr>
+        <w:pStyle w:val="NoSpacing"/>
+      </w:pPr>
+      <w:r>
+        <w:t>class Even extends Thread{</w:t>
+      </w:r>
+    </w:p>
+    <w:p>
+      <w:pPr>
+        <w:pStyle w:val="NoSpacing"/>
+      </w:pPr>
+      <w:r>
+        <w:t xml:space="preserve">    @Override</w:t>
+      </w:r>
+    </w:p>
+    <w:p>
+      <w:pPr>
+        <w:pStyle w:val="NoSpacing"/>
+      </w:pPr>
+      <w:r>
+        <w:t xml:space="preserve">    public void run() {</w:t>
+      </w:r>
+    </w:p>
+    <w:p>
+      <w:pPr>
+        <w:pStyle w:val="NoSpacing"/>
+      </w:pPr>
+      <w:r>
+        <w:t xml:space="preserve">        for (int </w:t>
+      </w:r>
+      <w:proofErr w:type="spellStart"/>
+      <w:r>
+        <w:t>i</w:t>
+      </w:r>
+      <w:proofErr w:type="spellEnd"/>
+      <w:r>
+        <w:t xml:space="preserve"> = 0; </w:t>
+      </w:r>
+      <w:proofErr w:type="spellStart"/>
+      <w:r>
+        <w:t>i</w:t>
+      </w:r>
+      <w:proofErr w:type="spellEnd"/>
+      <w:r>
+        <w:t xml:space="preserve"> &lt; 10; </w:t>
+      </w:r>
+      <w:proofErr w:type="spellStart"/>
+      <w:r>
+        <w:t>i</w:t>
+      </w:r>
+      <w:proofErr w:type="spellEnd"/>
+      <w:r>
+        <w:t>=i+2) {</w:t>
       </w:r>
       <w:bookmarkStart w:id="0" w:name="_GoBack"/>
       <w:bookmarkEnd w:id="0"/>
-      <w:r>
-        <w:t>hat sorts an array of integer using multiple inheritance.</w:t>
-      </w:r>
+    </w:p>
+    <w:p>
+      <w:pPr>
+        <w:pStyle w:val="NoSpacing"/>
+      </w:pPr>
+      <w:r>
+        <w:t xml:space="preserve">            </w:t>
+      </w:r>
+      <w:proofErr w:type="spellStart"/>
+      <w:r>
+        <w:t>System.out.println</w:t>
+      </w:r>
+      <w:proofErr w:type="spellEnd"/>
+      <w:r>
+        <w:t>("even no: "+</w:t>
+      </w:r>
+      <w:proofErr w:type="spellStart"/>
+      <w:r>
+        <w:t>i</w:t>
+      </w:r>
+      <w:proofErr w:type="spellEnd"/>
+      <w:r>
+        <w:t>);</w:t>
+      </w:r>
+    </w:p>
+    <w:p>
+      <w:pPr>
+        <w:pStyle w:val="NoSpacing"/>
+      </w:pPr>
+      <w:r>
+        <w:t xml:space="preserve">        }</w:t>
+      </w:r>
+    </w:p>
+    <w:p>
+      <w:pPr>
+        <w:pStyle w:val="NoSpacing"/>
+      </w:pPr>
+      <w:r>
+        <w:t xml:space="preserve">    }</w:t>
+      </w:r>
+    </w:p>
+    <w:p>
+      <w:pPr>
+        <w:pStyle w:val="NoSpacing"/>
+      </w:pPr>
+      <w:r>
+        <w:t>}</w:t>
+      </w:r>
+    </w:p>
+    <w:p>
+      <w:pPr>
+        <w:pStyle w:val="NoSpacing"/>
+      </w:pPr>
+      <w:r>
+        <w:t>class Odd extends Thread{</w:t>
+      </w:r>
+    </w:p>
+    <w:p>
+      <w:pPr>
+        <w:pStyle w:val="NoSpacing"/>
+      </w:pPr>
+      <w:r>
+        <w:t xml:space="preserve">    @Override</w:t>
+      </w:r>
+    </w:p>
+    <w:p>
+      <w:pPr>
+        <w:pStyle w:val="NoSpacing"/>
+      </w:pPr>
+      <w:r>
+        <w:t xml:space="preserve">    public void run() {</w:t>
+      </w:r>
+    </w:p>
+    <w:p>
+      <w:pPr>
+        <w:pStyle w:val="NoSpacing"/>
+      </w:pPr>
+      <w:r>
+        <w:t xml:space="preserve">        for (int </w:t>
+      </w:r>
+      <w:proofErr w:type="spellStart"/>
+      <w:r>
+        <w:t>i</w:t>
+      </w:r>
+      <w:proofErr w:type="spellEnd"/>
+      <w:r>
+        <w:t xml:space="preserve"> = 1; </w:t>
+      </w:r>
+      <w:proofErr w:type="spellStart"/>
+      <w:r>
+        <w:t>i</w:t>
+      </w:r>
+      <w:proofErr w:type="spellEnd"/>
+      <w:r>
+        <w:t xml:space="preserve"> &lt; 10; </w:t>
+      </w:r>
+      <w:proofErr w:type="spellStart"/>
+      <w:r>
+        <w:t>i</w:t>
+      </w:r>
+      <w:proofErr w:type="spellEnd"/>
+      <w:r>
+        <w:t>=i+2) {</w:t>
+      </w:r>
+    </w:p>
+    <w:p>
+      <w:pPr>
+        <w:pStyle w:val="NoSpacing"/>
+      </w:pPr>
+      <w:r>
+        <w:t xml:space="preserve">            </w:t>
+      </w:r>
+      <w:proofErr w:type="spellStart"/>
+      <w:r>
+        <w:t>System.out.println</w:t>
+      </w:r>
+      <w:proofErr w:type="spellEnd"/>
+      <w:r>
+        <w:t>("odd no: "+</w:t>
+      </w:r>
+      <w:proofErr w:type="spellStart"/>
+      <w:r>
+        <w:t>i</w:t>
+      </w:r>
+      <w:proofErr w:type="spellEnd"/>
+      <w:r>
+        <w:t>);</w:t>
+      </w:r>
+    </w:p>
+    <w:p>
+      <w:pPr>
+        <w:pStyle w:val="NoSpacing"/>
+      </w:pPr>
+      <w:r>
+        <w:t xml:space="preserve">        }</w:t>
+      </w:r>
+    </w:p>
+    <w:p>
+      <w:pPr>
+        <w:pStyle w:val="NoSpacing"/>
+      </w:pPr>
+      <w:r>
+        <w:t xml:space="preserve">    }</w:t>
+      </w:r>
+    </w:p>
+    <w:p>
+      <w:pPr>
+        <w:pStyle w:val="NoSpacing"/>
+      </w:pPr>
+      <w:r>
+        <w:t>}</w:t>
+      </w:r>
+    </w:p>
+    <w:p>
+      <w:pPr>
+        <w:pStyle w:val="NoSpacing"/>
+      </w:pPr>
+      <w:r>
+        <w:t xml:space="preserve">public class </w:t>
+      </w:r>
+      <w:proofErr w:type="spellStart"/>
+      <w:r>
+        <w:t>EvenOddThread</w:t>
+      </w:r>
+      <w:proofErr w:type="spellEnd"/>
+      <w:r>
+        <w:t xml:space="preserve"> {</w:t>
+      </w:r>
+    </w:p>
+    <w:p>
+      <w:pPr>
+        <w:pStyle w:val="NoSpacing"/>
+      </w:pPr>
+    </w:p>
+    <w:p>
+      <w:pPr>
+        <w:pStyle w:val="NoSpacing"/>
+      </w:pPr>
+      <w:r>
+        <w:t xml:space="preserve">    public static void main(String[] </w:t>
+      </w:r>
+      <w:proofErr w:type="spellStart"/>
+      <w:r>
+        <w:t>args</w:t>
+      </w:r>
+      <w:proofErr w:type="spellEnd"/>
+      <w:r>
+        <w:t>) {</w:t>
+      </w:r>
+    </w:p>
+    <w:p>
+      <w:pPr>
+        <w:pStyle w:val="NoSpacing"/>
+      </w:pPr>
+      <w:r>
+        <w:t xml:space="preserve">        new Even().start();</w:t>
+      </w:r>
+    </w:p>
+    <w:p>
+      <w:pPr>
+        <w:pStyle w:val="NoSpacing"/>
+      </w:pPr>
+      <w:r>
+        <w:t xml:space="preserve">        new Odd().start();</w:t>
+      </w:r>
+    </w:p>
+    <w:p>
+      <w:pPr>
+        <w:pStyle w:val="NoSpacing"/>
+      </w:pPr>
+      <w:r>
+        <w:t xml:space="preserve">    }</w:t>
+      </w:r>
+    </w:p>
+    <w:p>
+      <w:pPr>
+        <w:pStyle w:val="NoSpacing"/>
+      </w:pPr>
+      <w:r>
+        <w:t xml:space="preserve">    </w:t>
+      </w:r>
+    </w:p>
+    <w:p>
+      <w:pPr>
+        <w:pStyle w:val="NoSpacing"/>
+      </w:pPr>
+      <w:r>
+        <w:t>}</w:t>
+      </w:r>
+    </w:p>
+    <w:p>
+      <w:pPr>
+        <w:pStyle w:val="NoSpacing"/>
+      </w:pPr>
+      <w:r>
+        <w:lastRenderedPageBreak/>
+        <w:drawing>
+          <wp:inline distT="0" distB="0" distL="0" distR="0" wp14:anchorId="1D3B9918" wp14:editId="76588936">
+            <wp:extent cx="1524213" cy="2438740"/>
+            <wp:effectExtent l="0" t="0" r="0" b="0"/>
+            <wp:docPr id="3" name="Picture 3"/>
+            <wp:cNvGraphicFramePr>
+              <a:graphicFrameLocks xmlns:a="http://schemas.openxmlformats.org/drawingml/2006/main" noChangeAspect="1"/>
+            </wp:cNvGraphicFramePr>
+            <a:graphic xmlns:a="http://schemas.openxmlformats.org/drawingml/2006/main">
+              <a:graphicData uri="http://schemas.openxmlformats.org/drawingml/2006/picture">
+                <pic:pic xmlns:pic="http://schemas.openxmlformats.org/drawingml/2006/picture">
+                  <pic:nvPicPr>
+                    <pic:cNvPr id="1" name=""/>
+                    <pic:cNvPicPr/>
+                  </pic:nvPicPr>
+                  <pic:blipFill>
+                    <a:blip r:embed="rId7"/>
+                    <a:stretch>
+                      <a:fillRect/>
+                    </a:stretch>
+                  </pic:blipFill>
+                  <pic:spPr>
+                    <a:xfrm>
+                      <a:off x="0" y="0"/>
+                      <a:ext cx="1524213" cy="2438740"/>
+                    </a:xfrm>
+                    <a:prstGeom prst="rect">
+                      <a:avLst/>
+                    </a:prstGeom>
+                  </pic:spPr>
+                </pic:pic>
+              </a:graphicData>
+            </a:graphic>
+          </wp:inline>
+        </w:drawing>
+      </w:r>
+    </w:p>
+    <w:p>
+      <w:pPr>
+        <w:pStyle w:val="NoSpacing"/>
+      </w:pPr>
+    </w:p>
+    <w:p>
+      <w:pPr>
+        <w:pStyle w:val="ListParagraph"/>
+        <w:numPr>
+          <w:ilvl w:val="0"/>
+          <w:numId w:val="1"/>
+        </w:numPr>
+      </w:pPr>
+      <w:r>
+        <w:t>Write a java program that sorts an array of integer using multiple inheritance.</w:t>
+      </w:r>
+    </w:p>
+    <w:p>
+      <w:pPr>
+        <w:pStyle w:val="ListParagraph"/>
+      </w:pPr>
+    </w:p>
+    <w:p>
+      <w:pPr>
+        <w:pStyle w:val="ListParagraph"/>
+      </w:pPr>
     </w:p>
     <w:sectPr>
       <w:pgSz w:w="11906" w:h="16838"/>
@@ -90,7 +966,7 @@
         <w:ind w:left="720" w:hanging="360"/>
       </w:pPr>
     </w:lvl>
-    <w:lvl w:ilvl="1" w:tplc="40090019" w:tentative="1">
+    <w:lvl w:ilvl="1" w:tplc="40090019">
       <w:start w:val="1"/>
       <w:numFmt w:val="lowerLetter"/>
       <w:lvlText w:val="%2."/>
@@ -639,6 +1515,16 @@
       <w:szCs w:val="56"/>
     </w:rPr>
   </w:style>
+  <w:style w:type="paragraph" w:styleId="NoSpacing">
+    <w:name w:val="No Spacing"/>
+    <w:uiPriority w:val="1"/>
+    <w:qFormat/>
+    <w:rsid w:val="00243254"/>
+    <w:pPr>
+      <w:spacing w:after="0" w:line="240" w:lineRule="auto"/>
+      <w:ind w:left="720"/>
+    </w:pPr>
+  </w:style>
 </w:styles>
 </file>
 

</xml_diff>